<commit_message>
Added library using documentation
</commit_message>
<xml_diff>
--- a/Dokumentácia zápočtového programu Game31.docx
+++ b/Dokumentácia zápočtového programu Game31.docx
@@ -1,6 +1,6 @@
 
 <file path=word/document.xml><?xml version="1.0" encoding="utf-8"?>
-<w:document xmlns:wpc="http://schemas.microsoft.com/office/word/2010/wordprocessingCanvas" xmlns:mc="http://schemas.openxmlformats.org/markup-compatibility/2006" xmlns:o="urn:schemas-microsoft-com:office:office" xmlns:r="http://schemas.openxmlformats.org/officeDocument/2006/relationships" xmlns:m="http://schemas.openxmlformats.org/officeDocument/2006/math" xmlns:v="urn:schemas-microsoft-com:vml" xmlns:wp14="http://schemas.microsoft.com/office/word/2010/wordprocessingDrawing" xmlns:wp="http://schemas.openxmlformats.org/drawingml/2006/wordprocessingDrawing" xmlns:w10="urn:schemas-microsoft-com:office:word" xmlns:w="http://schemas.openxmlformats.org/wordprocessingml/2006/main" xmlns:w14="http://schemas.microsoft.com/office/word/2010/wordml" xmlns:w15="http://schemas.microsoft.com/office/word/2012/wordml" xmlns:wpg="http://schemas.microsoft.com/office/word/2010/wordprocessingGroup" xmlns:wpi="http://schemas.microsoft.com/office/word/2010/wordprocessingInk" xmlns:wne="http://schemas.microsoft.com/office/word/2006/wordml" xmlns:wps="http://schemas.microsoft.com/office/word/2010/wordprocessingShape" mc:Ignorable="w14 w15 wp14">
+<w:document xmlns:wpc="http://schemas.microsoft.com/office/word/2010/wordprocessingCanvas" xmlns:cx="http://schemas.microsoft.com/office/drawing/2014/chartex" xmlns:cx1="http://schemas.microsoft.com/office/drawing/2015/9/8/chartex" xmlns:cx2="http://schemas.microsoft.com/office/drawing/2015/10/21/chartex" xmlns:cx3="http://schemas.microsoft.com/office/drawing/2016/5/9/chartex" xmlns:cx4="http://schemas.microsoft.com/office/drawing/2016/5/10/chartex" xmlns:cx5="http://schemas.microsoft.com/office/drawing/2016/5/11/chartex" xmlns:cx6="http://schemas.microsoft.com/office/drawing/2016/5/12/chartex" xmlns:cx7="http://schemas.microsoft.com/office/drawing/2016/5/13/chartex" xmlns:cx8="http://schemas.microsoft.com/office/drawing/2016/5/14/chartex" xmlns:mc="http://schemas.openxmlformats.org/markup-compatibility/2006" xmlns:aink="http://schemas.microsoft.com/office/drawing/2016/ink" xmlns:am3d="http://schemas.microsoft.com/office/drawing/2017/model3d" xmlns:o="urn:schemas-microsoft-com:office:office" xmlns:r="http://schemas.openxmlformats.org/officeDocument/2006/relationships" xmlns:m="http://schemas.openxmlformats.org/officeDocument/2006/math" xmlns:v="urn:schemas-microsoft-com:vml" xmlns:wp14="http://schemas.microsoft.com/office/word/2010/wordprocessingDrawing" xmlns:wp="http://schemas.openxmlformats.org/drawingml/2006/wordprocessingDrawing" xmlns:w10="urn:schemas-microsoft-com:office:word" xmlns:w="http://schemas.openxmlformats.org/wordprocessingml/2006/main" xmlns:w14="http://schemas.microsoft.com/office/word/2010/wordml" xmlns:w15="http://schemas.microsoft.com/office/word/2012/wordml" xmlns:w16cid="http://schemas.microsoft.com/office/word/2016/wordml/cid" xmlns:w16se="http://schemas.microsoft.com/office/word/2015/wordml/symex" xmlns:wpg="http://schemas.microsoft.com/office/word/2010/wordprocessingGroup" xmlns:wpi="http://schemas.microsoft.com/office/word/2010/wordprocessingInk" xmlns:wne="http://schemas.microsoft.com/office/word/2006/wordml" xmlns:wps="http://schemas.microsoft.com/office/word/2010/wordprocessingShape" mc:Ignorable="w14 w15 w16se w16cid wp14">
   <w:body>
     <w:p>
       <w:pPr>
@@ -61,7 +61,23 @@
     </w:p>
     <w:p>
       <w:r>
-        <w:t>Kolízia – Ak sa postava chce hýbať na miesto, kde už sa nachádza iná postava, postavy sa zrazia. Ak sú protivníci tak si dajú collision damage. Postava sa po kolízii prestane hýbať. Ak sa súčasne dve postavy chcú pohnúť na rovnaké miesto presunie sa tam náhodne jedna postava a následne sa zrazia.</w:t>
+        <w:t xml:space="preserve">Kolízia – Ak sa postava chce hýbať na miesto, kde už sa nachádza iná postava, postavy sa zrazia. Ak sú protivníci tak si dajú </w:t>
+      </w:r>
+      <w:proofErr w:type="spellStart"/>
+      <w:r>
+        <w:t>collision</w:t>
+      </w:r>
+      <w:proofErr w:type="spellEnd"/>
+      <w:r>
+        <w:t xml:space="preserve"> </w:t>
+      </w:r>
+      <w:proofErr w:type="spellStart"/>
+      <w:r>
+        <w:t>damage</w:t>
+      </w:r>
+      <w:proofErr w:type="spellEnd"/>
+      <w:r>
+        <w:t>. Postava sa po kolízii prestane hýbať. Ak sa súčasne dve postavy chcú pohnúť na rovnaké miesto presunie sa tam náhodne jedna postava a následne sa zrazia.</w:t>
       </w:r>
       <w:r>
         <w:t xml:space="preserve"> Zrazia sa aj v prípade, že súčasne sa jedna chce pohnúť na miesto kde stojí druhá a druhá sa chce pohnúť preč.</w:t>
@@ -121,17 +137,75 @@
     </w:p>
     <w:p>
       <w:r>
-        <w:t>End Turn – koniec kola, počká sa, kým skončí aj súper, následne sa zobrazia výsledky kola a nasleduje ďalsie kolo</w:t>
-      </w:r>
-    </w:p>
-    <w:p>
-      <w:r>
-        <w:t>Send Message – pošle správu súperovi s obsahom, ktorý je v textBoxe nad týmto tlačítkom</w:t>
-      </w:r>
-    </w:p>
-    <w:p>
-      <w:r>
-        <w:t>Pri kliknutí na svoju postavu sa otvorí okno na zadavanie ťahu danej postavy s informaciami o postave.</w:t>
+        <w:t xml:space="preserve">End </w:t>
+      </w:r>
+      <w:proofErr w:type="spellStart"/>
+      <w:r>
+        <w:t>Turn</w:t>
+      </w:r>
+      <w:proofErr w:type="spellEnd"/>
+      <w:r>
+        <w:t xml:space="preserve"> – koniec kola, počká sa, kým skončí aj súper, následne sa zobrazia výsledky kola a nasleduje </w:t>
+      </w:r>
+      <w:proofErr w:type="spellStart"/>
+      <w:r>
+        <w:t>ďalsie</w:t>
+      </w:r>
+      <w:proofErr w:type="spellEnd"/>
+      <w:r>
+        <w:t xml:space="preserve"> kolo</w:t>
+      </w:r>
+    </w:p>
+    <w:p>
+      <w:proofErr w:type="spellStart"/>
+      <w:r>
+        <w:t>Send</w:t>
+      </w:r>
+      <w:proofErr w:type="spellEnd"/>
+      <w:r>
+        <w:t xml:space="preserve"> </w:t>
+      </w:r>
+      <w:proofErr w:type="spellStart"/>
+      <w:r>
+        <w:t>Message</w:t>
+      </w:r>
+      <w:proofErr w:type="spellEnd"/>
+      <w:r>
+        <w:t xml:space="preserve"> – pošle správu súperovi s obsahom, ktorý je v </w:t>
+      </w:r>
+      <w:proofErr w:type="spellStart"/>
+      <w:r>
+        <w:t>textBoxe</w:t>
+      </w:r>
+      <w:proofErr w:type="spellEnd"/>
+      <w:r>
+        <w:t xml:space="preserve"> nad týmto </w:t>
+      </w:r>
+      <w:proofErr w:type="spellStart"/>
+      <w:r>
+        <w:t>tlačítkom</w:t>
+      </w:r>
+      <w:proofErr w:type="spellEnd"/>
+    </w:p>
+    <w:p>
+      <w:r>
+        <w:t xml:space="preserve">Pri kliknutí na svoju postavu sa otvorí okno na </w:t>
+      </w:r>
+      <w:proofErr w:type="spellStart"/>
+      <w:r>
+        <w:t>zadavanie</w:t>
+      </w:r>
+      <w:proofErr w:type="spellEnd"/>
+      <w:r>
+        <w:t xml:space="preserve"> ťahu danej postavy s </w:t>
+      </w:r>
+      <w:proofErr w:type="spellStart"/>
+      <w:r>
+        <w:t>informaciami</w:t>
+      </w:r>
+      <w:proofErr w:type="spellEnd"/>
+      <w:r>
+        <w:t xml:space="preserve"> o postave.</w:t>
       </w:r>
       <w:r>
         <w:pict>
@@ -147,7 +221,31 @@
         <w:t xml:space="preserve"> </w:t>
       </w:r>
       <w:r>
-        <w:t>Pomocou horných tlačitok sa nastávi pohyb postavy. Následne sa poradie a kam zautočí nastaví v dolnej časti obrazovky.</w:t>
+        <w:t xml:space="preserve">Pomocou horných </w:t>
+      </w:r>
+      <w:proofErr w:type="spellStart"/>
+      <w:r>
+        <w:t>tlačitok</w:t>
+      </w:r>
+      <w:proofErr w:type="spellEnd"/>
+      <w:r>
+        <w:t xml:space="preserve"> sa </w:t>
+      </w:r>
+      <w:proofErr w:type="spellStart"/>
+      <w:r>
+        <w:t>nastávi</w:t>
+      </w:r>
+      <w:proofErr w:type="spellEnd"/>
+      <w:r>
+        <w:t xml:space="preserve"> pohyb postavy. Následne sa poradie a kam </w:t>
+      </w:r>
+      <w:proofErr w:type="spellStart"/>
+      <w:r>
+        <w:t>zautočí</w:t>
+      </w:r>
+      <w:proofErr w:type="spellEnd"/>
+      <w:r>
+        <w:t xml:space="preserve"> nastaví v dolnej časti obrazovky.</w:t>
       </w:r>
     </w:p>
     <w:p>
@@ -166,7 +264,15 @@
     </w:p>
     <w:p>
       <w:r>
-        <w:t>Hra je rozdelená na GUI a logiku hry. GUI sa stará o zobrazovanie a zadávanie ťahu, logika hry o komunikaciu a počítanie kola.</w:t>
+        <w:t>Hra je rozdelená na GUI a logiku hry. GUI sa stará o zobrazovanie a zadávanie ťahu, logika hry o </w:t>
+      </w:r>
+      <w:proofErr w:type="spellStart"/>
+      <w:r>
+        <w:t>komunikaciu</w:t>
+      </w:r>
+      <w:proofErr w:type="spellEnd"/>
+      <w:r>
+        <w:t xml:space="preserve"> a počítanie kola.</w:t>
       </w:r>
     </w:p>
     <w:p>
@@ -187,7 +293,23 @@
     </w:p>
     <w:p>
       <w:r>
-        <w:t>Informácie o hre drží GameManager. Z GUI sa zavolá konštruktor a následne podľa toho čo sa deje na GUI alebo v komunikácii sa volajú metódy GameManager-a.</w:t>
+        <w:t xml:space="preserve">Informácie o hre drží </w:t>
+      </w:r>
+      <w:proofErr w:type="spellStart"/>
+      <w:r>
+        <w:t>GameManager</w:t>
+      </w:r>
+      <w:proofErr w:type="spellEnd"/>
+      <w:r>
+        <w:t xml:space="preserve">. Z GUI sa zavolá konštruktor a následne podľa toho čo sa deje na GUI alebo v komunikácii sa volajú metódy </w:t>
+      </w:r>
+      <w:proofErr w:type="spellStart"/>
+      <w:r>
+        <w:t>GameManager</w:t>
+      </w:r>
+      <w:proofErr w:type="spellEnd"/>
+      <w:r>
+        <w:t>-a.</w:t>
       </w:r>
     </w:p>
     <w:p>
@@ -200,7 +322,47 @@
     </w:p>
     <w:p>
       <w:r>
-        <w:t>Dvojrozmerné pole GameSquare, vyplnené Empty square alebo potomkom Character. Metody na prácu s mapou</w:t>
+        <w:t xml:space="preserve">Dvojrozmerné pole </w:t>
+      </w:r>
+      <w:proofErr w:type="spellStart"/>
+      <w:r>
+        <w:t>GameSquare</w:t>
+      </w:r>
+      <w:proofErr w:type="spellEnd"/>
+      <w:r>
+        <w:t xml:space="preserve">, vyplnené </w:t>
+      </w:r>
+      <w:proofErr w:type="spellStart"/>
+      <w:r>
+        <w:t>Empty</w:t>
+      </w:r>
+      <w:proofErr w:type="spellEnd"/>
+      <w:r>
+        <w:t xml:space="preserve"> </w:t>
+      </w:r>
+      <w:proofErr w:type="spellStart"/>
+      <w:r>
+        <w:t>square</w:t>
+      </w:r>
+      <w:proofErr w:type="spellEnd"/>
+      <w:r>
+        <w:t xml:space="preserve"> alebo potomkom </w:t>
+      </w:r>
+      <w:proofErr w:type="spellStart"/>
+      <w:r>
+        <w:t>Character</w:t>
+      </w:r>
+      <w:proofErr w:type="spellEnd"/>
+      <w:r>
+        <w:t xml:space="preserve">. </w:t>
+      </w:r>
+      <w:proofErr w:type="spellStart"/>
+      <w:r>
+        <w:t>Metody</w:t>
+      </w:r>
+      <w:proofErr w:type="spellEnd"/>
+      <w:r>
+        <w:t xml:space="preserve"> na prácu s mapou</w:t>
       </w:r>
     </w:p>
     <w:p>
@@ -213,10 +375,34 @@
     </w:p>
     <w:p>
       <w:r>
-        <w:t xml:space="preserve">Metoda resolve turn, dostane </w:t>
-      </w:r>
-      <w:r>
-        <w:t>deklaráciu prvého a druhého hráča a mapu, Vypočíta zmeny na mape a vráti List Action (to čo sa má zobraziť na GUI)</w:t>
+        <w:t xml:space="preserve">Metoda </w:t>
+      </w:r>
+      <w:proofErr w:type="spellStart"/>
+      <w:r>
+        <w:t>resolve</w:t>
+      </w:r>
+      <w:proofErr w:type="spellEnd"/>
+      <w:r>
+        <w:t xml:space="preserve"> </w:t>
+      </w:r>
+      <w:proofErr w:type="spellStart"/>
+      <w:r>
+        <w:t>turn</w:t>
+      </w:r>
+      <w:proofErr w:type="spellEnd"/>
+      <w:r>
+        <w:t xml:space="preserve">, dostane </w:t>
+      </w:r>
+      <w:r>
+        <w:t xml:space="preserve">deklaráciu prvého a druhého hráča a mapu, Vypočíta zmeny na mape a vráti List </w:t>
+      </w:r>
+      <w:proofErr w:type="spellStart"/>
+      <w:r>
+        <w:t>Action</w:t>
+      </w:r>
+      <w:proofErr w:type="spellEnd"/>
+      <w:r>
+        <w:t xml:space="preserve"> (to čo sa má zobraziť na GUI)</w:t>
       </w:r>
     </w:p>
     <w:p>
@@ -240,15 +426,59 @@
           <w:szCs w:val="19"/>
         </w:rPr>
       </w:pPr>
-      <w:r>
-        <w:t>Starása o komunikaciu medzi hráčmi. Obsahuje Abstraktné metódy ThisPlayerTurn a </w:t>
-      </w:r>
+      <w:proofErr w:type="spellStart"/>
+      <w:r>
+        <w:t>Starása</w:t>
+      </w:r>
+      <w:proofErr w:type="spellEnd"/>
+      <w:r>
+        <w:t xml:space="preserve"> o </w:t>
+      </w:r>
+      <w:proofErr w:type="spellStart"/>
+      <w:r>
+        <w:t>komunikaciu</w:t>
+      </w:r>
+      <w:proofErr w:type="spellEnd"/>
+      <w:r>
+        <w:t xml:space="preserve"> medzi hráčmi. Obsahuje Abstraktné metódy </w:t>
+      </w:r>
+      <w:proofErr w:type="spellStart"/>
+      <w:r>
+        <w:t>ThisPlayerTurn</w:t>
+      </w:r>
+      <w:proofErr w:type="spellEnd"/>
+      <w:r>
+        <w:t xml:space="preserve"> a </w:t>
+      </w:r>
+      <w:proofErr w:type="spellStart"/>
       <w:r>
         <w:t>SendMessage</w:t>
       </w:r>
-      <w:r>
-        <w:t xml:space="preserve"> ktoré sa implementujú podla toho či je GameClient alebo GameHost</w:t>
-      </w:r>
+      <w:proofErr w:type="spellEnd"/>
+      <w:r>
+        <w:t xml:space="preserve"> ktoré sa implementujú </w:t>
+      </w:r>
+      <w:proofErr w:type="spellStart"/>
+      <w:r>
+        <w:t>podla</w:t>
+      </w:r>
+      <w:proofErr w:type="spellEnd"/>
+      <w:r>
+        <w:t xml:space="preserve"> toho či je </w:t>
+      </w:r>
+      <w:proofErr w:type="spellStart"/>
+      <w:r>
+        <w:t>GameClient</w:t>
+      </w:r>
+      <w:proofErr w:type="spellEnd"/>
+      <w:r>
+        <w:t xml:space="preserve"> alebo </w:t>
+      </w:r>
+      <w:proofErr w:type="spellStart"/>
+      <w:r>
+        <w:t>GameHost</w:t>
+      </w:r>
+      <w:proofErr w:type="spellEnd"/>
       <w:r>
         <w:t xml:space="preserve">. Typ správy sa určí podľa prvého bytu. </w:t>
       </w:r>
@@ -282,8 +512,39 @@
           <w:sz w:val="19"/>
           <w:szCs w:val="19"/>
         </w:rPr>
-        <w:t xml:space="preserve">         * 0 - sending TurnResults</w:t>
-      </w:r>
+        <w:t xml:space="preserve">         * 0 - </w:t>
+      </w:r>
+      <w:proofErr w:type="spellStart"/>
+      <w:r>
+        <w:rPr>
+          <w:rFonts w:ascii="Consolas" w:hAnsi="Consolas" w:cs="Consolas"/>
+          <w:color w:val="008000"/>
+          <w:sz w:val="19"/>
+          <w:szCs w:val="19"/>
+        </w:rPr>
+        <w:t>sending</w:t>
+      </w:r>
+      <w:proofErr w:type="spellEnd"/>
+      <w:r>
+        <w:rPr>
+          <w:rFonts w:ascii="Consolas" w:hAnsi="Consolas" w:cs="Consolas"/>
+          <w:color w:val="008000"/>
+          <w:sz w:val="19"/>
+          <w:szCs w:val="19"/>
+        </w:rPr>
+        <w:t xml:space="preserve"> </w:t>
+      </w:r>
+      <w:proofErr w:type="spellStart"/>
+      <w:r>
+        <w:rPr>
+          <w:rFonts w:ascii="Consolas" w:hAnsi="Consolas" w:cs="Consolas"/>
+          <w:color w:val="008000"/>
+          <w:sz w:val="19"/>
+          <w:szCs w:val="19"/>
+        </w:rPr>
+        <w:t>TurnResults</w:t>
+      </w:r>
+      <w:proofErr w:type="spellEnd"/>
     </w:p>
     <w:p>
       <w:pPr>
@@ -305,8 +566,39 @@
           <w:sz w:val="19"/>
           <w:szCs w:val="19"/>
         </w:rPr>
-        <w:t xml:space="preserve">         * 1 - sending Map</w:t>
-      </w:r>
+        <w:t xml:space="preserve">         * 1 - </w:t>
+      </w:r>
+      <w:proofErr w:type="spellStart"/>
+      <w:r>
+        <w:rPr>
+          <w:rFonts w:ascii="Consolas" w:hAnsi="Consolas" w:cs="Consolas"/>
+          <w:color w:val="008000"/>
+          <w:sz w:val="19"/>
+          <w:szCs w:val="19"/>
+        </w:rPr>
+        <w:t>sending</w:t>
+      </w:r>
+      <w:proofErr w:type="spellEnd"/>
+      <w:r>
+        <w:rPr>
+          <w:rFonts w:ascii="Consolas" w:hAnsi="Consolas" w:cs="Consolas"/>
+          <w:color w:val="008000"/>
+          <w:sz w:val="19"/>
+          <w:szCs w:val="19"/>
+        </w:rPr>
+        <w:t xml:space="preserve"> </w:t>
+      </w:r>
+      <w:proofErr w:type="spellStart"/>
+      <w:r>
+        <w:rPr>
+          <w:rFonts w:ascii="Consolas" w:hAnsi="Consolas" w:cs="Consolas"/>
+          <w:color w:val="008000"/>
+          <w:sz w:val="19"/>
+          <w:szCs w:val="19"/>
+        </w:rPr>
+        <w:t>Map</w:t>
+      </w:r>
+      <w:proofErr w:type="spellEnd"/>
     </w:p>
     <w:p>
       <w:pPr>
@@ -328,8 +620,39 @@
           <w:sz w:val="19"/>
           <w:szCs w:val="19"/>
         </w:rPr>
-        <w:t xml:space="preserve">         * 2 - sending DeclarePlayerTurn</w:t>
-      </w:r>
+        <w:t xml:space="preserve">         * 2 - </w:t>
+      </w:r>
+      <w:proofErr w:type="spellStart"/>
+      <w:r>
+        <w:rPr>
+          <w:rFonts w:ascii="Consolas" w:hAnsi="Consolas" w:cs="Consolas"/>
+          <w:color w:val="008000"/>
+          <w:sz w:val="19"/>
+          <w:szCs w:val="19"/>
+        </w:rPr>
+        <w:t>sending</w:t>
+      </w:r>
+      <w:proofErr w:type="spellEnd"/>
+      <w:r>
+        <w:rPr>
+          <w:rFonts w:ascii="Consolas" w:hAnsi="Consolas" w:cs="Consolas"/>
+          <w:color w:val="008000"/>
+          <w:sz w:val="19"/>
+          <w:szCs w:val="19"/>
+        </w:rPr>
+        <w:t xml:space="preserve"> </w:t>
+      </w:r>
+      <w:proofErr w:type="spellStart"/>
+      <w:r>
+        <w:rPr>
+          <w:rFonts w:ascii="Consolas" w:hAnsi="Consolas" w:cs="Consolas"/>
+          <w:color w:val="008000"/>
+          <w:sz w:val="19"/>
+          <w:szCs w:val="19"/>
+        </w:rPr>
+        <w:t>DeclarePlayerTurn</w:t>
+      </w:r>
+      <w:proofErr w:type="spellEnd"/>
     </w:p>
     <w:p>
       <w:pPr>
@@ -351,8 +674,39 @@
           <w:sz w:val="19"/>
           <w:szCs w:val="19"/>
         </w:rPr>
-        <w:t xml:space="preserve">         * 3 - sending message</w:t>
-      </w:r>
+        <w:t xml:space="preserve">         * 3 - </w:t>
+      </w:r>
+      <w:proofErr w:type="spellStart"/>
+      <w:r>
+        <w:rPr>
+          <w:rFonts w:ascii="Consolas" w:hAnsi="Consolas" w:cs="Consolas"/>
+          <w:color w:val="008000"/>
+          <w:sz w:val="19"/>
+          <w:szCs w:val="19"/>
+        </w:rPr>
+        <w:t>sending</w:t>
+      </w:r>
+      <w:proofErr w:type="spellEnd"/>
+      <w:r>
+        <w:rPr>
+          <w:rFonts w:ascii="Consolas" w:hAnsi="Consolas" w:cs="Consolas"/>
+          <w:color w:val="008000"/>
+          <w:sz w:val="19"/>
+          <w:szCs w:val="19"/>
+        </w:rPr>
+        <w:t xml:space="preserve"> </w:t>
+      </w:r>
+      <w:proofErr w:type="spellStart"/>
+      <w:r>
+        <w:rPr>
+          <w:rFonts w:ascii="Consolas" w:hAnsi="Consolas" w:cs="Consolas"/>
+          <w:color w:val="008000"/>
+          <w:sz w:val="19"/>
+          <w:szCs w:val="19"/>
+        </w:rPr>
+        <w:t>message</w:t>
+      </w:r>
+      <w:proofErr w:type="spellEnd"/>
     </w:p>
     <w:p>
       <w:pPr>
@@ -382,8 +736,29 @@
       </w:r>
     </w:p>
     <w:p>
-      <w:r>
-        <w:t>Serializuje a deserializuje classy, ktoré sú potrebné aby sa posielali.</w:t>
+      <w:proofErr w:type="spellStart"/>
+      <w:r>
+        <w:t>Serializuje</w:t>
+      </w:r>
+      <w:proofErr w:type="spellEnd"/>
+      <w:r>
+        <w:t xml:space="preserve"> a </w:t>
+      </w:r>
+      <w:proofErr w:type="spellStart"/>
+      <w:r>
+        <w:t>deserializuje</w:t>
+      </w:r>
+      <w:proofErr w:type="spellEnd"/>
+      <w:r>
+        <w:t xml:space="preserve"> </w:t>
+      </w:r>
+      <w:proofErr w:type="spellStart"/>
+      <w:r>
+        <w:t>classy</w:t>
+      </w:r>
+      <w:proofErr w:type="spellEnd"/>
+      <w:r>
+        <w:t>, ktoré sú potrebné aby sa posielali.</w:t>
       </w:r>
     </w:p>
     <w:p>
@@ -396,7 +771,15 @@
     </w:p>
     <w:p>
       <w:r>
-        <w:t>Skladá sa z troch formulárov. Prvý slúži na pripojenie druhý zobrazuje hru a tretí na declarovanie ťahu postavy.</w:t>
+        <w:t xml:space="preserve">Skladá sa z troch formulárov. Prvý slúži na pripojenie druhý zobrazuje hru a tretí na </w:t>
+      </w:r>
+      <w:proofErr w:type="spellStart"/>
+      <w:r>
+        <w:t>declarovanie</w:t>
+      </w:r>
+      <w:proofErr w:type="spellEnd"/>
+      <w:r>
+        <w:t xml:space="preserve"> ťahu postavy.</w:t>
       </w:r>
     </w:p>
     <w:p>
@@ -422,10 +805,26 @@
     </w:p>
     <w:p>
       <w:r>
-        <w:t>Vytvorí gamemanagera podľa toho ako ho zavolá form1.</w:t>
-      </w:r>
-      <w:r>
-        <w:t xml:space="preserve"> Zobrazuje resulty, správy, pri kliknutí na postavu sa vytvorí tretí formulár</w:t>
+        <w:t xml:space="preserve">Vytvorí </w:t>
+      </w:r>
+      <w:proofErr w:type="spellStart"/>
+      <w:r>
+        <w:t>gamemanagera</w:t>
+      </w:r>
+      <w:proofErr w:type="spellEnd"/>
+      <w:r>
+        <w:t xml:space="preserve"> podľa toho ako ho zavolá form1.</w:t>
+      </w:r>
+      <w:r>
+        <w:t xml:space="preserve"> Zobrazuje </w:t>
+      </w:r>
+      <w:proofErr w:type="spellStart"/>
+      <w:r>
+        <w:t>resulty</w:t>
+      </w:r>
+      <w:proofErr w:type="spellEnd"/>
+      <w:r>
+        <w:t>, správy, pri kliknutí na postavu sa vytvorí tretí formulár</w:t>
       </w:r>
     </w:p>
     <w:p>
@@ -433,20 +832,859 @@
         <w:pStyle w:val="Nadpis4"/>
       </w:pPr>
       <w:r>
-        <w:t>PlayerMoveSetUp</w:t>
-      </w:r>
-      <w:r>
-        <w:t>FORM</w:t>
+        <w:t>PlayerMoveSetUpFORM</w:t>
       </w:r>
     </w:p>
     <w:p>
       <w:r>
         <w:t>Informácie o jednej postave, zadávanie ťahu danej postavy.</w:t>
+      </w:r>
+    </w:p>
+    <w:p>
+      <w:pPr>
+        <w:pStyle w:val="Nadpis3"/>
+      </w:pPr>
+      <w:proofErr w:type="spellStart"/>
+      <w:r>
+        <w:t>Pouzivanie</w:t>
+      </w:r>
+      <w:proofErr w:type="spellEnd"/>
+      <w:r>
+        <w:t xml:space="preserve"> </w:t>
+      </w:r>
+      <w:proofErr w:type="spellStart"/>
+      <w:r>
+        <w:t>kniznice</w:t>
+      </w:r>
+      <w:proofErr w:type="spellEnd"/>
+      <w:r>
+        <w:t xml:space="preserve"> </w:t>
+      </w:r>
+      <w:proofErr w:type="spellStart"/>
+      <w:r>
+        <w:t>GameLogic</w:t>
+      </w:r>
+      <w:proofErr w:type="spellEnd"/>
+    </w:p>
+    <w:p>
+      <w:proofErr w:type="spellStart"/>
+      <w:r>
+        <w:t>Pouziva</w:t>
+      </w:r>
+      <w:proofErr w:type="spellEnd"/>
+      <w:r>
+        <w:t xml:space="preserve"> sa pre </w:t>
+      </w:r>
+      <w:proofErr w:type="spellStart"/>
+      <w:r>
+        <w:t>ovladanie</w:t>
+      </w:r>
+      <w:proofErr w:type="spellEnd"/>
+      <w:r>
+        <w:t xml:space="preserve"> hry </w:t>
+      </w:r>
+      <w:proofErr w:type="spellStart"/>
+      <w:r>
+        <w:t>class</w:t>
+      </w:r>
+      <w:proofErr w:type="spellEnd"/>
+      <w:r>
+        <w:t xml:space="preserve"> </w:t>
+      </w:r>
+      <w:proofErr w:type="spellStart"/>
+      <w:r>
+        <w:t>GameManager</w:t>
+      </w:r>
+      <w:proofErr w:type="spellEnd"/>
+    </w:p>
+    <w:p>
+      <w:proofErr w:type="spellStart"/>
+      <w:r>
+        <w:t>Vytvori</w:t>
+      </w:r>
+      <w:proofErr w:type="spellEnd"/>
+      <w:r>
+        <w:t xml:space="preserve"> sa </w:t>
+      </w:r>
+      <w:r>
+        <w:t xml:space="preserve"> </w:t>
+      </w:r>
+    </w:p>
+    <w:p>
+      <w:proofErr w:type="spellStart"/>
+      <w:r>
+        <w:t>public</w:t>
+      </w:r>
+      <w:proofErr w:type="spellEnd"/>
+      <w:r>
+        <w:t xml:space="preserve"> </w:t>
+      </w:r>
+      <w:proofErr w:type="spellStart"/>
+      <w:r>
+        <w:t>GameManager</w:t>
+      </w:r>
+      <w:proofErr w:type="spellEnd"/>
+      <w:r>
+        <w:t>(List&lt;</w:t>
+      </w:r>
+      <w:proofErr w:type="spellStart"/>
+      <w:r>
+        <w:t>Character</w:t>
+      </w:r>
+      <w:proofErr w:type="spellEnd"/>
+      <w:r>
+        <w:t xml:space="preserve">&gt; </w:t>
+      </w:r>
+      <w:proofErr w:type="spellStart"/>
+      <w:r>
+        <w:t>chars</w:t>
+      </w:r>
+      <w:proofErr w:type="spellEnd"/>
+      <w:r>
+        <w:t xml:space="preserve">, </w:t>
+      </w:r>
+      <w:proofErr w:type="spellStart"/>
+      <w:r>
+        <w:t>int</w:t>
+      </w:r>
+      <w:proofErr w:type="spellEnd"/>
+      <w:r>
+        <w:t xml:space="preserve"> </w:t>
+      </w:r>
+      <w:proofErr w:type="spellStart"/>
+      <w:r>
+        <w:t>size</w:t>
+      </w:r>
+      <w:proofErr w:type="spellEnd"/>
+      <w:r>
+        <w:t xml:space="preserve">, </w:t>
+      </w:r>
+      <w:proofErr w:type="spellStart"/>
+      <w:r>
+        <w:t>Action</w:t>
+      </w:r>
+      <w:proofErr w:type="spellEnd"/>
+      <w:r>
+        <w:t>&lt;</w:t>
+      </w:r>
+      <w:proofErr w:type="spellStart"/>
+      <w:r>
+        <w:t>TurnResults</w:t>
+      </w:r>
+      <w:proofErr w:type="spellEnd"/>
+      <w:r>
+        <w:t xml:space="preserve">&gt; sr, </w:t>
+      </w:r>
+      <w:proofErr w:type="spellStart"/>
+      <w:r>
+        <w:t>Action</w:t>
+      </w:r>
+      <w:proofErr w:type="spellEnd"/>
+      <w:r>
+        <w:t>&lt;</w:t>
+      </w:r>
+      <w:proofErr w:type="spellStart"/>
+      <w:r>
+        <w:t>string</w:t>
+      </w:r>
+      <w:proofErr w:type="spellEnd"/>
+      <w:r>
+        <w:t xml:space="preserve">&gt; </w:t>
+      </w:r>
+      <w:proofErr w:type="spellStart"/>
+      <w:r>
+        <w:t>sm</w:t>
+      </w:r>
+      <w:proofErr w:type="spellEnd"/>
+      <w:r>
+        <w:t xml:space="preserve">, </w:t>
+      </w:r>
+      <w:proofErr w:type="spellStart"/>
+      <w:r>
+        <w:t>Action</w:t>
+      </w:r>
+      <w:proofErr w:type="spellEnd"/>
+      <w:r>
+        <w:t>&lt;List&lt;</w:t>
+      </w:r>
+      <w:proofErr w:type="spellStart"/>
+      <w:r>
+        <w:t>Character</w:t>
+      </w:r>
+      <w:proofErr w:type="spellEnd"/>
+      <w:r>
+        <w:t xml:space="preserve">&gt;&gt; </w:t>
+      </w:r>
+      <w:proofErr w:type="spellStart"/>
+      <w:r>
+        <w:t>actualizeCharacters</w:t>
+      </w:r>
+      <w:proofErr w:type="spellEnd"/>
+      <w:r>
+        <w:t xml:space="preserve">, </w:t>
+      </w:r>
+      <w:proofErr w:type="spellStart"/>
+      <w:r>
+        <w:t>bool</w:t>
+      </w:r>
+      <w:proofErr w:type="spellEnd"/>
+      <w:r>
+        <w:t xml:space="preserve"> </w:t>
+      </w:r>
+      <w:proofErr w:type="spellStart"/>
+      <w:r>
+        <w:t>host,string</w:t>
+      </w:r>
+      <w:proofErr w:type="spellEnd"/>
+      <w:r>
+        <w:t xml:space="preserve"> </w:t>
+      </w:r>
+      <w:proofErr w:type="spellStart"/>
+      <w:r>
+        <w:t>ipAdress</w:t>
+      </w:r>
+      <w:proofErr w:type="spellEnd"/>
+      <w:r>
+        <w:t xml:space="preserve">, </w:t>
+      </w:r>
+      <w:proofErr w:type="spellStart"/>
+      <w:r>
+        <w:t>string</w:t>
+      </w:r>
+      <w:proofErr w:type="spellEnd"/>
+      <w:r>
+        <w:t xml:space="preserve"> port)</w:t>
+      </w:r>
+    </w:p>
+    <w:p>
+      <w:pPr>
+        <w:ind w:firstLine="708"/>
+      </w:pPr>
+      <w:r>
+        <w:t>List&lt;</w:t>
+      </w:r>
+      <w:proofErr w:type="spellStart"/>
+      <w:r>
+        <w:t>Character</w:t>
+      </w:r>
+      <w:proofErr w:type="spellEnd"/>
+      <w:r>
+        <w:t xml:space="preserve">&gt; </w:t>
+      </w:r>
+      <w:proofErr w:type="spellStart"/>
+      <w:r>
+        <w:t>chars</w:t>
+      </w:r>
+      <w:proofErr w:type="spellEnd"/>
+      <w:r>
+        <w:t xml:space="preserve">  - </w:t>
+      </w:r>
+      <w:proofErr w:type="spellStart"/>
+      <w:r>
+        <w:t>vytvorene</w:t>
+      </w:r>
+      <w:proofErr w:type="spellEnd"/>
+      <w:r>
+        <w:t xml:space="preserve"> </w:t>
+      </w:r>
+      <w:proofErr w:type="spellStart"/>
+      <w:r>
+        <w:t>pociatocne</w:t>
+      </w:r>
+      <w:proofErr w:type="spellEnd"/>
+      <w:r>
+        <w:t xml:space="preserve"> </w:t>
+      </w:r>
+      <w:proofErr w:type="spellStart"/>
+      <w:r>
+        <w:t>charactery</w:t>
+      </w:r>
+      <w:proofErr w:type="spellEnd"/>
+      <w:r>
+        <w:br/>
+      </w:r>
+      <w:r>
+        <w:tab/>
+      </w:r>
+      <w:proofErr w:type="spellStart"/>
+      <w:r>
+        <w:t>int</w:t>
+      </w:r>
+      <w:proofErr w:type="spellEnd"/>
+      <w:r>
+        <w:t xml:space="preserve"> </w:t>
+      </w:r>
+      <w:proofErr w:type="spellStart"/>
+      <w:r>
+        <w:t>size</w:t>
+      </w:r>
+      <w:proofErr w:type="spellEnd"/>
+      <w:r>
+        <w:t xml:space="preserve"> – </w:t>
+      </w:r>
+      <w:proofErr w:type="spellStart"/>
+      <w:r>
+        <w:t>velkost</w:t>
+      </w:r>
+      <w:proofErr w:type="spellEnd"/>
+      <w:r>
+        <w:t xml:space="preserve"> mapy</w:t>
+      </w:r>
+      <w:r>
+        <w:br/>
+      </w:r>
+      <w:r>
+        <w:lastRenderedPageBreak/>
+        <w:tab/>
+      </w:r>
+      <w:proofErr w:type="spellStart"/>
+      <w:r>
+        <w:t>Action</w:t>
+      </w:r>
+      <w:proofErr w:type="spellEnd"/>
+      <w:r>
+        <w:t>&lt;</w:t>
+      </w:r>
+      <w:proofErr w:type="spellStart"/>
+      <w:r>
+        <w:t>TurnResults</w:t>
+      </w:r>
+      <w:proofErr w:type="spellEnd"/>
+      <w:r>
+        <w:t>&gt; sr</w:t>
+      </w:r>
+      <w:r>
+        <w:t xml:space="preserve"> – </w:t>
+      </w:r>
+      <w:proofErr w:type="spellStart"/>
+      <w:r>
+        <w:t>metoda</w:t>
+      </w:r>
+      <w:proofErr w:type="spellEnd"/>
+      <w:r>
+        <w:t xml:space="preserve"> </w:t>
+      </w:r>
+      <w:proofErr w:type="spellStart"/>
+      <w:r>
+        <w:t>ktora</w:t>
+      </w:r>
+      <w:proofErr w:type="spellEnd"/>
+      <w:r>
+        <w:t xml:space="preserve"> sa bude </w:t>
+      </w:r>
+      <w:proofErr w:type="spellStart"/>
+      <w:r>
+        <w:t>volat</w:t>
+      </w:r>
+      <w:proofErr w:type="spellEnd"/>
+      <w:r>
+        <w:t xml:space="preserve"> na zobrazenie </w:t>
+      </w:r>
+      <w:proofErr w:type="spellStart"/>
+      <w:r>
+        <w:t>tahu</w:t>
+      </w:r>
+      <w:proofErr w:type="spellEnd"/>
+      <w:r>
+        <w:br/>
+      </w:r>
+      <w:r>
+        <w:tab/>
+      </w:r>
+      <w:proofErr w:type="spellStart"/>
+      <w:r>
+        <w:t>Action</w:t>
+      </w:r>
+      <w:proofErr w:type="spellEnd"/>
+      <w:r>
+        <w:t>&lt;</w:t>
+      </w:r>
+      <w:proofErr w:type="spellStart"/>
+      <w:r>
+        <w:t>string</w:t>
+      </w:r>
+      <w:proofErr w:type="spellEnd"/>
+      <w:r>
+        <w:t xml:space="preserve">&gt; </w:t>
+      </w:r>
+      <w:proofErr w:type="spellStart"/>
+      <w:r>
+        <w:t>sm</w:t>
+      </w:r>
+      <w:proofErr w:type="spellEnd"/>
+      <w:r>
+        <w:t xml:space="preserve"> – </w:t>
+      </w:r>
+      <w:proofErr w:type="spellStart"/>
+      <w:r>
+        <w:t>metoda</w:t>
+      </w:r>
+      <w:proofErr w:type="spellEnd"/>
+      <w:r>
+        <w:t xml:space="preserve"> pomocou ktorej sa </w:t>
+      </w:r>
+      <w:proofErr w:type="spellStart"/>
+      <w:r>
+        <w:t>budu</w:t>
+      </w:r>
+      <w:proofErr w:type="spellEnd"/>
+      <w:r>
+        <w:t xml:space="preserve"> </w:t>
+      </w:r>
+      <w:proofErr w:type="spellStart"/>
+      <w:r>
+        <w:t>zobrazovat</w:t>
+      </w:r>
+      <w:proofErr w:type="spellEnd"/>
+      <w:r>
+        <w:t xml:space="preserve"> </w:t>
+      </w:r>
+      <w:proofErr w:type="spellStart"/>
+      <w:r>
+        <w:t>spravy</w:t>
+      </w:r>
+      <w:proofErr w:type="spellEnd"/>
+      <w:r>
+        <w:br/>
+      </w:r>
+      <w:r>
+        <w:tab/>
+      </w:r>
+      <w:proofErr w:type="spellStart"/>
+      <w:r>
+        <w:t>Action</w:t>
+      </w:r>
+      <w:proofErr w:type="spellEnd"/>
+      <w:r>
+        <w:t>&lt;List&lt;</w:t>
+      </w:r>
+      <w:proofErr w:type="spellStart"/>
+      <w:r>
+        <w:t>Character</w:t>
+      </w:r>
+      <w:proofErr w:type="spellEnd"/>
+      <w:r>
+        <w:t xml:space="preserve">&gt;&gt; </w:t>
+      </w:r>
+      <w:proofErr w:type="spellStart"/>
+      <w:r>
+        <w:t>actualizeCharacters</w:t>
+      </w:r>
+      <w:proofErr w:type="spellEnd"/>
+      <w:r>
+        <w:t xml:space="preserve"> – </w:t>
+      </w:r>
+      <w:proofErr w:type="spellStart"/>
+      <w:r>
+        <w:t>metoda</w:t>
+      </w:r>
+      <w:proofErr w:type="spellEnd"/>
+      <w:r>
+        <w:t xml:space="preserve"> pomocou ktorej sa </w:t>
+      </w:r>
+      <w:proofErr w:type="spellStart"/>
+      <w:r>
+        <w:t>aktualizuju</w:t>
+      </w:r>
+      <w:proofErr w:type="spellEnd"/>
+      <w:r>
+        <w:t xml:space="preserve"> </w:t>
+      </w:r>
+      <w:proofErr w:type="spellStart"/>
+      <w:r>
+        <w:t>charactery</w:t>
+      </w:r>
+      <w:proofErr w:type="spellEnd"/>
+      <w:r>
+        <w:t xml:space="preserve"> na </w:t>
+      </w:r>
+      <w:proofErr w:type="spellStart"/>
+      <w:r>
+        <w:t>gui</w:t>
+      </w:r>
+      <w:proofErr w:type="spellEnd"/>
+      <w:r>
+        <w:t xml:space="preserve">, </w:t>
+      </w:r>
+      <w:proofErr w:type="spellStart"/>
+      <w:r>
+        <w:t>vrati</w:t>
+      </w:r>
+      <w:proofErr w:type="spellEnd"/>
+      <w:r>
+        <w:t xml:space="preserve"> list </w:t>
+      </w:r>
+      <w:proofErr w:type="spellStart"/>
+      <w:r>
+        <w:t>aktualnych</w:t>
+      </w:r>
+      <w:proofErr w:type="spellEnd"/>
+      <w:r>
+        <w:t xml:space="preserve"> </w:t>
+      </w:r>
+      <w:proofErr w:type="spellStart"/>
+      <w:r>
+        <w:t>characterov</w:t>
+      </w:r>
+      <w:proofErr w:type="spellEnd"/>
+      <w:r>
+        <w:t xml:space="preserve"> a </w:t>
+      </w:r>
+      <w:proofErr w:type="spellStart"/>
+      <w:r>
+        <w:t>gui</w:t>
+      </w:r>
+      <w:proofErr w:type="spellEnd"/>
+      <w:r>
+        <w:t xml:space="preserve"> si ich </w:t>
+      </w:r>
+      <w:proofErr w:type="spellStart"/>
+      <w:r>
+        <w:t>moze</w:t>
+      </w:r>
+      <w:proofErr w:type="spellEnd"/>
+      <w:r>
+        <w:t xml:space="preserve"> </w:t>
+      </w:r>
+      <w:proofErr w:type="spellStart"/>
+      <w:r>
+        <w:t>ulozit</w:t>
+      </w:r>
+      <w:proofErr w:type="spellEnd"/>
+      <w:r>
+        <w:t xml:space="preserve"> k sebe ak ich potrebuje</w:t>
+      </w:r>
+      <w:r>
+        <w:br/>
+      </w:r>
+      <w:r>
+        <w:tab/>
+      </w:r>
+      <w:proofErr w:type="spellStart"/>
+      <w:r>
+        <w:t>bool</w:t>
+      </w:r>
+      <w:proofErr w:type="spellEnd"/>
+      <w:r>
+        <w:t xml:space="preserve"> </w:t>
+      </w:r>
+      <w:proofErr w:type="spellStart"/>
+      <w:r>
+        <w:t>host</w:t>
+      </w:r>
+      <w:proofErr w:type="spellEnd"/>
+      <w:r>
+        <w:t>,</w:t>
+      </w:r>
+      <w:r>
+        <w:t xml:space="preserve"> </w:t>
+      </w:r>
+      <w:proofErr w:type="spellStart"/>
+      <w:r>
+        <w:t>string</w:t>
+      </w:r>
+      <w:proofErr w:type="spellEnd"/>
+      <w:r>
+        <w:t xml:space="preserve"> </w:t>
+      </w:r>
+      <w:proofErr w:type="spellStart"/>
+      <w:r>
+        <w:t>ipAdress</w:t>
+      </w:r>
+      <w:proofErr w:type="spellEnd"/>
+      <w:r>
+        <w:t>,</w:t>
+      </w:r>
+      <w:r>
+        <w:t xml:space="preserve"> </w:t>
+      </w:r>
+      <w:proofErr w:type="spellStart"/>
+      <w:r>
+        <w:t>string</w:t>
+      </w:r>
+      <w:proofErr w:type="spellEnd"/>
+      <w:r>
+        <w:t xml:space="preserve"> port</w:t>
+      </w:r>
+      <w:r>
+        <w:t xml:space="preserve"> – na vytvorenie </w:t>
+      </w:r>
+      <w:proofErr w:type="spellStart"/>
+      <w:r>
+        <w:t>komunikacie</w:t>
+      </w:r>
+      <w:proofErr w:type="spellEnd"/>
+      <w:r>
+        <w:t xml:space="preserve"> medzi </w:t>
+      </w:r>
+      <w:proofErr w:type="spellStart"/>
+      <w:r>
+        <w:t>hracmi</w:t>
+      </w:r>
+      <w:proofErr w:type="spellEnd"/>
+    </w:p>
+    <w:p/>
+    <w:p>
+      <w:pPr>
+        <w:rPr>
+          <w:rStyle w:val="pl-en"/>
+          <w:rFonts w:ascii="Consolas" w:hAnsi="Consolas"/>
+          <w:color w:val="6F42C1"/>
+          <w:sz w:val="18"/>
+          <w:szCs w:val="18"/>
+          <w:shd w:val="clear" w:color="auto" w:fill="FFFFFF"/>
+        </w:rPr>
+      </w:pPr>
+      <w:proofErr w:type="spellStart"/>
+      <w:r>
+        <w:t>Metody</w:t>
+      </w:r>
+      <w:proofErr w:type="spellEnd"/>
+      <w:r>
+        <w:t xml:space="preserve"> volane z GUI:</w:t>
+      </w:r>
+    </w:p>
+    <w:p>
+      <w:proofErr w:type="spellStart"/>
+      <w:r>
+        <w:t>DeclarePlayerTurn</w:t>
+      </w:r>
+      <w:proofErr w:type="spellEnd"/>
+      <w:r>
+        <w:t>(</w:t>
+      </w:r>
+      <w:proofErr w:type="spellStart"/>
+      <w:r>
+        <w:t>PlayerTurn</w:t>
+      </w:r>
+      <w:proofErr w:type="spellEnd"/>
+      <w:r>
+        <w:t xml:space="preserve"> </w:t>
+      </w:r>
+      <w:proofErr w:type="spellStart"/>
+      <w:r>
+        <w:t>pt</w:t>
+      </w:r>
+      <w:proofErr w:type="spellEnd"/>
+      <w:r>
+        <w:t>)</w:t>
+      </w:r>
+      <w:r>
+        <w:t xml:space="preserve"> </w:t>
+      </w:r>
+      <w:r>
+        <w:br/>
+      </w:r>
+      <w:r>
+        <w:tab/>
+        <w:t xml:space="preserve">state of game v </w:t>
+      </w:r>
+      <w:proofErr w:type="spellStart"/>
+      <w:r>
+        <w:t>gamemanagery</w:t>
+      </w:r>
+      <w:proofErr w:type="spellEnd"/>
+      <w:r>
+        <w:t xml:space="preserve"> </w:t>
+      </w:r>
+      <w:proofErr w:type="spellStart"/>
+      <w:r>
+        <w:t>musi</w:t>
+      </w:r>
+      <w:proofErr w:type="spellEnd"/>
+      <w:r>
+        <w:t xml:space="preserve"> byt </w:t>
+      </w:r>
+      <w:proofErr w:type="spellStart"/>
+      <w:r>
+        <w:t>PlayerDeclaringTurn</w:t>
+      </w:r>
+      <w:proofErr w:type="spellEnd"/>
+      <w:r>
+        <w:br/>
+      </w:r>
+      <w:r>
+        <w:tab/>
+      </w:r>
+      <w:proofErr w:type="spellStart"/>
+      <w:r>
+        <w:t>zmeni</w:t>
+      </w:r>
+      <w:proofErr w:type="spellEnd"/>
+      <w:r>
+        <w:t xml:space="preserve"> sa state of game na </w:t>
+      </w:r>
+      <w:proofErr w:type="spellStart"/>
+      <w:r>
+        <w:t>WaitingForOpponent</w:t>
+      </w:r>
+      <w:proofErr w:type="spellEnd"/>
+      <w:r>
+        <w:br/>
+      </w:r>
+      <w:r>
+        <w:tab/>
+      </w:r>
+      <w:proofErr w:type="spellStart"/>
+      <w:r>
+        <w:t>sluzi</w:t>
+      </w:r>
+      <w:proofErr w:type="spellEnd"/>
+      <w:r>
+        <w:t xml:space="preserve"> na </w:t>
+      </w:r>
+      <w:proofErr w:type="spellStart"/>
+      <w:r>
+        <w:t>zadavanie</w:t>
+      </w:r>
+      <w:proofErr w:type="spellEnd"/>
+      <w:r>
+        <w:t xml:space="preserve"> </w:t>
+      </w:r>
+      <w:proofErr w:type="spellStart"/>
+      <w:r>
+        <w:t>hracovho</w:t>
+      </w:r>
+      <w:proofErr w:type="spellEnd"/>
+      <w:r>
+        <w:t xml:space="preserve"> </w:t>
+      </w:r>
+      <w:proofErr w:type="spellStart"/>
+      <w:r>
+        <w:t>tahu</w:t>
+      </w:r>
+      <w:proofErr w:type="spellEnd"/>
+    </w:p>
+    <w:p>
+      <w:proofErr w:type="spellStart"/>
+      <w:r>
+        <w:t>DoneShowingResults</w:t>
+      </w:r>
+      <w:proofErr w:type="spellEnd"/>
+      <w:r>
+        <w:t>()</w:t>
+      </w:r>
+      <w:r>
+        <w:br/>
+      </w:r>
+      <w:r>
+        <w:tab/>
+      </w:r>
+      <w:r>
+        <w:t xml:space="preserve">state of game v </w:t>
+      </w:r>
+      <w:proofErr w:type="spellStart"/>
+      <w:r>
+        <w:t>gamemanagery</w:t>
+      </w:r>
+      <w:proofErr w:type="spellEnd"/>
+      <w:r>
+        <w:t xml:space="preserve"> </w:t>
+      </w:r>
+      <w:proofErr w:type="spellStart"/>
+      <w:r>
+        <w:t>musi</w:t>
+      </w:r>
+      <w:proofErr w:type="spellEnd"/>
+      <w:r>
+        <w:t xml:space="preserve"> byt </w:t>
+      </w:r>
+      <w:proofErr w:type="spellStart"/>
+      <w:r>
+        <w:t>ShowingResults</w:t>
+      </w:r>
+      <w:proofErr w:type="spellEnd"/>
+      <w:r>
+        <w:br/>
+      </w:r>
+      <w:r>
+        <w:tab/>
+      </w:r>
+      <w:proofErr w:type="spellStart"/>
+      <w:r>
+        <w:t>zmeni</w:t>
+      </w:r>
+      <w:proofErr w:type="spellEnd"/>
+      <w:r>
+        <w:t xml:space="preserve"> sa state of game na </w:t>
+      </w:r>
+      <w:proofErr w:type="spellStart"/>
+      <w:r>
+        <w:t>PlayerDeclaringTurn</w:t>
+      </w:r>
+      <w:proofErr w:type="spellEnd"/>
+      <w:r>
+        <w:br/>
+      </w:r>
+      <w:r>
+        <w:tab/>
+        <w:t xml:space="preserve">oznamy </w:t>
+      </w:r>
+      <w:proofErr w:type="spellStart"/>
+      <w:r>
+        <w:t>gamemanagerovi</w:t>
+      </w:r>
+      <w:proofErr w:type="spellEnd"/>
+      <w:r>
+        <w:t xml:space="preserve"> </w:t>
+      </w:r>
+      <w:proofErr w:type="spellStart"/>
+      <w:r>
+        <w:t>ze</w:t>
+      </w:r>
+      <w:proofErr w:type="spellEnd"/>
+      <w:r>
+        <w:t xml:space="preserve"> sa </w:t>
+      </w:r>
+      <w:proofErr w:type="spellStart"/>
+      <w:r>
+        <w:t>uz</w:t>
+      </w:r>
+      <w:proofErr w:type="spellEnd"/>
+      <w:r>
+        <w:t xml:space="preserve"> </w:t>
+      </w:r>
+      <w:proofErr w:type="spellStart"/>
+      <w:r>
+        <w:t>dozobrazoval</w:t>
+      </w:r>
+      <w:proofErr w:type="spellEnd"/>
+      <w:r>
+        <w:t xml:space="preserve"> koniec </w:t>
+      </w:r>
+      <w:proofErr w:type="spellStart"/>
+      <w:r>
+        <w:t>tahu</w:t>
+      </w:r>
+      <w:proofErr w:type="spellEnd"/>
+    </w:p>
+    <w:p>
+      <w:proofErr w:type="spellStart"/>
+      <w:r>
+        <w:t>EndOfGame</w:t>
+      </w:r>
+      <w:proofErr w:type="spellEnd"/>
+      <w:r>
+        <w:t>()</w:t>
+      </w:r>
+      <w:r>
+        <w:br/>
+      </w:r>
+      <w:r>
+        <w:tab/>
+        <w:t xml:space="preserve">vola sa pre </w:t>
+      </w:r>
+      <w:proofErr w:type="spellStart"/>
+      <w:r>
+        <w:t>ukoncenie</w:t>
+      </w:r>
+      <w:proofErr w:type="spellEnd"/>
+      <w:r>
+        <w:t xml:space="preserve"> hry</w:t>
       </w:r>
       <w:bookmarkStart w:id="0" w:name="_GoBack"/>
       <w:bookmarkEnd w:id="0"/>
     </w:p>
-    <w:p/>
     <w:sectPr>
       <w:pgSz w:w="11906" w:h="16838"/>
       <w:pgMar w:top="1417" w:right="1417" w:bottom="1417" w:left="1417" w:header="708" w:footer="708" w:gutter="0"/>
@@ -458,7 +1696,7 @@
 </file>
 
 <file path=word/styles.xml><?xml version="1.0" encoding="utf-8"?>
-<w:styles xmlns:mc="http://schemas.openxmlformats.org/markup-compatibility/2006" xmlns:r="http://schemas.openxmlformats.org/officeDocument/2006/relationships" xmlns:w="http://schemas.openxmlformats.org/wordprocessingml/2006/main" xmlns:w14="http://schemas.microsoft.com/office/word/2010/wordml" xmlns:w15="http://schemas.microsoft.com/office/word/2012/wordml" mc:Ignorable="w14 w15">
+<w:styles xmlns:mc="http://schemas.openxmlformats.org/markup-compatibility/2006" xmlns:r="http://schemas.openxmlformats.org/officeDocument/2006/relationships" xmlns:w="http://schemas.openxmlformats.org/wordprocessingml/2006/main" xmlns:w14="http://schemas.microsoft.com/office/word/2010/wordml" xmlns:w15="http://schemas.microsoft.com/office/word/2012/wordml" xmlns:w16cid="http://schemas.microsoft.com/office/word/2016/wordml/cid" xmlns:w16se="http://schemas.microsoft.com/office/word/2015/wordml/symex" mc:Ignorable="w14 w15 w16se w16cid">
   <w:docDefaults>
     <w:rPrDefault>
       <w:rPr>
@@ -474,7 +1712,7 @@
       </w:pPr>
     </w:pPrDefault>
   </w:docDefaults>
-  <w:latentStyles w:defLockedState="0" w:defUIPriority="99" w:defSemiHidden="0" w:defUnhideWhenUsed="0" w:defQFormat="0" w:count="371">
+  <w:latentStyles w:defLockedState="0" w:defUIPriority="99" w:defSemiHidden="0" w:defUnhideWhenUsed="0" w:defQFormat="0" w:count="375">
     <w:lsdException w:name="Normal" w:uiPriority="0" w:qFormat="1"/>
     <w:lsdException w:name="heading 1" w:uiPriority="9" w:qFormat="1"/>
     <w:lsdException w:name="heading 2" w:semiHidden="1" w:uiPriority="9" w:unhideWhenUsed="1" w:qFormat="1"/>
@@ -580,7 +1818,6 @@
     <w:lsdException w:name="HTML Sample" w:semiHidden="1" w:unhideWhenUsed="1"/>
     <w:lsdException w:name="HTML Typewriter" w:semiHidden="1" w:unhideWhenUsed="1"/>
     <w:lsdException w:name="HTML Variable" w:semiHidden="1" w:unhideWhenUsed="1"/>
-    <w:lsdException w:name="Normal Table" w:semiHidden="1" w:unhideWhenUsed="1"/>
     <w:lsdException w:name="annotation subject" w:semiHidden="1" w:unhideWhenUsed="1"/>
     <w:lsdException w:name="No List" w:semiHidden="1" w:unhideWhenUsed="1"/>
     <w:lsdException w:name="Outline List 1" w:semiHidden="1" w:unhideWhenUsed="1"/>
@@ -624,10 +1861,8 @@
     <w:lsdException w:name="Table Elegant" w:semiHidden="1" w:unhideWhenUsed="1"/>
     <w:lsdException w:name="Table Professional" w:semiHidden="1" w:unhideWhenUsed="1"/>
     <w:lsdException w:name="Table Subtle 1" w:semiHidden="1" w:unhideWhenUsed="1"/>
-    <w:lsdException w:name="Table Subtle 2" w:semiHidden="1" w:unhideWhenUsed="1"/>
     <w:lsdException w:name="Table Web 1" w:semiHidden="1" w:unhideWhenUsed="1"/>
     <w:lsdException w:name="Table Web 2" w:semiHidden="1" w:unhideWhenUsed="1"/>
-    <w:lsdException w:name="Table Web 3" w:semiHidden="1" w:unhideWhenUsed="1"/>
     <w:lsdException w:name="Balloon Text" w:semiHidden="1" w:unhideWhenUsed="1"/>
     <w:lsdException w:name="Table Grid" w:uiPriority="39"/>
     <w:lsdException w:name="Table Theme" w:semiHidden="1" w:unhideWhenUsed="1"/>
@@ -846,6 +2081,10 @@
     <w:lsdException w:name="List Table 5 Dark Accent 6" w:uiPriority="50"/>
     <w:lsdException w:name="List Table 6 Colorful Accent 6" w:uiPriority="51"/>
     <w:lsdException w:name="List Table 7 Colorful Accent 6" w:uiPriority="52"/>
+    <w:lsdException w:name="Mention" w:semiHidden="1" w:unhideWhenUsed="1"/>
+    <w:lsdException w:name="Smart Hyperlink" w:semiHidden="1" w:unhideWhenUsed="1"/>
+    <w:lsdException w:name="Hashtag" w:semiHidden="1" w:unhideWhenUsed="1"/>
+    <w:lsdException w:name="Unresolved Mention" w:semiHidden="1" w:unhideWhenUsed="1"/>
   </w:latentStyles>
   <w:style w:type="paragraph" w:default="1" w:styleId="Normlny">
     <w:name w:val="Normal"/>
@@ -1321,7 +2560,7 @@
       <w:szCs w:val="28"/>
     </w:rPr>
   </w:style>
-  <w:style w:type="character" w:styleId="Siln">
+  <w:style w:type="character" w:styleId="Vrazn">
     <w:name w:val="Strong"/>
     <w:basedOn w:val="Predvolenpsmoodseku"/>
     <w:uiPriority w:val="22"/>
@@ -1450,7 +2689,7 @@
       <w:u w:val="single" w:color="7F7F7F" w:themeColor="text1" w:themeTint="80"/>
     </w:rPr>
   </w:style>
-  <w:style w:type="character" w:styleId="Intenzvnyodkaz">
+  <w:style w:type="character" w:styleId="Zvraznenodkaz">
     <w:name w:val="Intense Reference"/>
     <w:basedOn w:val="Predvolenpsmoodseku"/>
     <w:uiPriority w:val="32"/>
@@ -1491,6 +2730,16 @@
     <w:pPr>
       <w:outlineLvl w:val="9"/>
     </w:pPr>
+  </w:style>
+  <w:style w:type="character" w:customStyle="1" w:styleId="pl-en">
+    <w:name w:val="pl-en"/>
+    <w:basedOn w:val="Predvolenpsmoodseku"/>
+    <w:rsid w:val="00A831B9"/>
+  </w:style>
+  <w:style w:type="character" w:customStyle="1" w:styleId="pl-smi">
+    <w:name w:val="pl-smi"/>
+    <w:basedOn w:val="Predvolenpsmoodseku"/>
+    <w:rsid w:val="00A831B9"/>
   </w:style>
 </w:styles>
 </file>

</xml_diff>